<commit_message>
completed libraries usage explanation
</commit_message>
<xml_diff>
--- a/documentation/Dataset_Approach.docx
+++ b/documentation/Dataset_Approach.docx
@@ -1,163 +1,89 @@
 
 <file path=word/document.xml><?xml version="1.0" encoding="utf-8"?>
-<w:document xmlns:mc="http://schemas.openxmlformats.org/markup-compatibility/2006" xmlns:o="urn:schemas-microsoft-com:office:office" xmlns:r="http://schemas.openxmlformats.org/officeDocument/2006/relationships" xmlns:m="http://schemas.openxmlformats.org/officeDocument/2006/math" xmlns:v="urn:schemas-microsoft-com:vml" xmlns:wp="http://schemas.openxmlformats.org/drawingml/2006/wordprocessingDrawing" xmlns:w10="urn:schemas-microsoft-com:office:word" xmlns:w="http://schemas.openxmlformats.org/wordprocessingml/2006/main" xmlns:wne="http://schemas.microsoft.com/office/word/2006/wordml" xmlns:sl="http://schemas.openxmlformats.org/schemaLibrary/2006/main" xmlns:a="http://schemas.openxmlformats.org/drawingml/2006/main" xmlns:pic="http://schemas.openxmlformats.org/drawingml/2006/picture" xmlns:c="http://schemas.openxmlformats.org/drawingml/2006/chart" xmlns:lc="http://schemas.openxmlformats.org/drawingml/2006/lockedCanvas" xmlns:dgm="http://schemas.openxmlformats.org/drawingml/2006/diagram" xmlns:wps="http://schemas.microsoft.com/office/word/2010/wordprocessingShape" xmlns:wpg="http://schemas.microsoft.com/office/word/2010/wordprocessingGroup" xmlns:w14="http://schemas.microsoft.com/office/word/2010/wordml" xmlns:w15="http://schemas.microsoft.com/office/word/2012/wordml">
+<w:document xmlns:wpc="http://schemas.microsoft.com/office/word/2010/wordprocessingCanvas" xmlns:cx="http://schemas.microsoft.com/office/drawing/2014/chartex" xmlns:cx1="http://schemas.microsoft.com/office/drawing/2015/9/8/chartex" xmlns:cx2="http://schemas.microsoft.com/office/drawing/2015/10/21/chartex" xmlns:cx3="http://schemas.microsoft.com/office/drawing/2016/5/9/chartex" xmlns:cx4="http://schemas.microsoft.com/office/drawing/2016/5/10/chartex" xmlns:cx5="http://schemas.microsoft.com/office/drawing/2016/5/11/chartex" xmlns:cx6="http://schemas.microsoft.com/office/drawing/2016/5/12/chartex" xmlns:cx7="http://schemas.microsoft.com/office/drawing/2016/5/13/chartex" xmlns:cx8="http://schemas.microsoft.com/office/drawing/2016/5/14/chartex" xmlns:mc="http://schemas.openxmlformats.org/markup-compatibility/2006" xmlns:aink="http://schemas.microsoft.com/office/drawing/2016/ink" xmlns:am3d="http://schemas.microsoft.com/office/drawing/2017/model3d" xmlns:o="urn:schemas-microsoft-com:office:office" xmlns:r="http://schemas.openxmlformats.org/officeDocument/2006/relationships" xmlns:m="http://schemas.openxmlformats.org/officeDocument/2006/math" xmlns:v="urn:schemas-microsoft-com:vml" xmlns:wp14="http://schemas.microsoft.com/office/word/2010/wordprocessingDrawing" xmlns:wp="http://schemas.openxmlformats.org/drawingml/2006/wordprocessingDrawing" xmlns:w10="urn:schemas-microsoft-com:office:word" xmlns:w="http://schemas.openxmlformats.org/wordprocessingml/2006/main" xmlns:w14="http://schemas.microsoft.com/office/word/2010/wordml" xmlns:w15="http://schemas.microsoft.com/office/word/2012/wordml" xmlns:w16cid="http://schemas.microsoft.com/office/word/2016/wordml/cid" xmlns:w16se="http://schemas.microsoft.com/office/word/2015/wordml/symex" xmlns:wpg="http://schemas.microsoft.com/office/word/2010/wordprocessingGroup" xmlns:wpi="http://schemas.microsoft.com/office/word/2010/wordprocessingInk" xmlns:wne="http://schemas.microsoft.com/office/word/2006/wordml" xmlns:wps="http://schemas.microsoft.com/office/word/2010/wordprocessingShape" mc:Ignorable="w14 w15 w16se w16cid wp14">
   <w:body>
     <w:p>
-      <w:pPr>
-        <w:rPr/>
-      </w:pPr>
-      <w:r>
-        <w:rPr>
-          <w:rtl w:val="0"/>
-        </w:rPr>
-        <w:t xml:space="preserve">Questionnement:</w:t>
-      </w:r>
-    </w:p>
-    <w:p>
-      <w:pPr>
-        <w:rPr/>
-      </w:pPr>
-      <w:r>
-        <w:rPr>
-          <w:rtl w:val="0"/>
-        </w:rPr>
-      </w:r>
-    </w:p>
-    <w:p>
-      <w:pPr>
-        <w:rPr/>
-      </w:pPr>
-      <w:r>
-        <w:rPr>
-          <w:rtl w:val="0"/>
-        </w:rPr>
+      <w:r>
+        <w:t>Questionnement :</w:t>
+      </w:r>
+    </w:p>
+    <w:p/>
+    <w:p>
+      <w:r>
         <w:t xml:space="preserve">Quel est l’âge médian d’un conducteur au Québec ? </w:t>
       </w:r>
     </w:p>
-    <w:p>
-      <w:pPr>
-        <w:rPr/>
-      </w:pPr>
-      <w:r>
-        <w:rPr>
-          <w:rtl w:val="0"/>
-        </w:rPr>
-      </w:r>
-    </w:p>
-    <w:p>
-      <w:pPr>
-        <w:rPr/>
-      </w:pPr>
-      <w:r>
-        <w:rPr>
-          <w:rtl w:val="0"/>
-        </w:rPr>
-        <w:t xml:space="preserve">nature du dataset:</w:t>
-      </w:r>
-    </w:p>
-    <w:p>
-      <w:pPr>
-        <w:rPr/>
-      </w:pPr>
-      <w:r>
-        <w:rPr>
-          <w:rtl w:val="0"/>
-        </w:rPr>
-      </w:r>
-    </w:p>
-    <w:p>
-      <w:pPr>
-        <w:rPr/>
-      </w:pPr>
-      <w:r>
-        <w:rPr>
-          <w:rtl w:val="0"/>
-        </w:rPr>
-        <w:t xml:space="preserve">L’ensemble de données que nous avons choisi pour essayer de répondre à cette question est fourni par la SAAQ (Société d’Assurance Automobile du Québec) et contient un ensemble d’informations sur les permis de conduire en circulation au Québec dont la version publique la plus récente est le jeu de données sur l’année 2017.</w:t>
-      </w:r>
-    </w:p>
-    <w:p>
-      <w:pPr>
-        <w:rPr/>
-      </w:pPr>
-      <w:r>
-        <w:rPr>
-          <w:rtl w:val="0"/>
-        </w:rPr>
-      </w:r>
-    </w:p>
-    <w:p>
-      <w:pPr>
-        <w:rPr/>
-      </w:pPr>
-      <w:r>
-        <w:rPr>
-          <w:rtl w:val="0"/>
-        </w:rPr>
-        <w:t xml:space="preserve">informations sur les potentielles correlation:</w:t>
-      </w:r>
-    </w:p>
-    <w:p>
-      <w:pPr>
-        <w:rPr/>
-      </w:pPr>
-      <w:r>
-        <w:rPr>
-          <w:rtl w:val="0"/>
-        </w:rPr>
-      </w:r>
-    </w:p>
-    <w:p>
-      <w:pPr>
-        <w:rPr/>
-      </w:pPr>
-      <w:r>
-        <w:rPr>
-          <w:rtl w:val="0"/>
-        </w:rPr>
-        <w:t xml:space="preserve">À partir des résultat obtenue sur la partie du jeu de données utilisé  , nous ne pouvons pas affirmer mais nous pouvons supposer une corrélation entre l'âge et le sexe des titulaires du permis de conduire en circulation au Québec.</w:t>
-      </w:r>
-    </w:p>
-    <w:p>
-      <w:pPr>
-        <w:rPr/>
-      </w:pPr>
-      <w:r>
-        <w:rPr>
-          <w:rtl w:val="0"/>
-        </w:rPr>
-      </w:r>
-    </w:p>
-    <w:p>
-      <w:pPr>
-        <w:rPr/>
-      </w:pPr>
-      <w:r>
-        <w:rPr>
-          <w:rtl w:val="0"/>
-        </w:rPr>
-        <w:t xml:space="preserve">information sur le traitement et la visualisation:</w:t>
-      </w:r>
-    </w:p>
-    <w:p>
-      <w:pPr>
-        <w:rPr/>
-      </w:pPr>
-      <w:r>
-        <w:rPr>
-          <w:rtl w:val="0"/>
-        </w:rPr>
-      </w:r>
-    </w:p>
-    <w:p>
-      <w:pPr>
-        <w:rPr/>
-      </w:pPr>
-      <w:r>
-        <w:rPr>
-          <w:rtl w:val="0"/>
-        </w:rPr>
-        <w:t xml:space="preserve">Nous avons appliqué le traitement suivant sur les données avant leur visualisation:</w:t>
+    <w:p/>
+    <w:p>
+      <w:r>
+        <w:t>Nature</w:t>
+      </w:r>
+      <w:r>
+        <w:t xml:space="preserve"> du </w:t>
+      </w:r>
+      <w:proofErr w:type="spellStart"/>
+      <w:r>
+        <w:t>dataset</w:t>
+      </w:r>
+      <w:proofErr w:type="spellEnd"/>
+      <w:r>
+        <w:t>:</w:t>
+      </w:r>
+    </w:p>
+    <w:p/>
+    <w:p>
+      <w:r>
+        <w:t>L’ensemble de données que nous avons choisi pour essayer de répondre à cette question est fourni par la SAAQ (Société d’Assurance Automobile du Québec) et contient un ensemble d’informations sur les permis de conduire en circulation au Québec dont la versi</w:t>
+      </w:r>
+      <w:r>
+        <w:t>on publique la plus récente est le jeu de données sur l’année 2017.</w:t>
+      </w:r>
+    </w:p>
+    <w:p/>
+    <w:p>
+      <w:r>
+        <w:t>Informations</w:t>
+      </w:r>
+      <w:r>
+        <w:t xml:space="preserve"> sur les potentielles corrélation :</w:t>
+      </w:r>
+    </w:p>
+    <w:p/>
+    <w:p>
+      <w:r>
+        <w:t>À partir des résultat obtenue sur la partie du jeu de données utilisé,</w:t>
+      </w:r>
+      <w:r>
+        <w:t xml:space="preserve"> </w:t>
+      </w:r>
+      <w:bookmarkStart w:id="0" w:name="_GoBack"/>
+      <w:bookmarkEnd w:id="0"/>
+      <w:r>
+        <w:t>nous ne pouvons pas affirmer mais nous pouvons supposer une corrél</w:t>
+      </w:r>
+      <w:r>
+        <w:t>ation entre l'âge et le sexe des titulaires du permis de conduire en circulation au Québec.</w:t>
+      </w:r>
+    </w:p>
+    <w:p/>
+    <w:p>
+      <w:r>
+        <w:t>Information</w:t>
+      </w:r>
+      <w:r>
+        <w:t xml:space="preserve"> sur le traitement et la </w:t>
+      </w:r>
+      <w:r>
+        <w:t>visualisation :</w:t>
+      </w:r>
+    </w:p>
+    <w:p/>
+    <w:p>
+      <w:r>
+        <w:t xml:space="preserve">Nous avons appliqué le traitement suivant sur les données avant leur </w:t>
+      </w:r>
+      <w:r>
+        <w:t>visualisation :</w:t>
       </w:r>
     </w:p>
     <w:p>
@@ -166,16 +92,12 @@
           <w:ilvl w:val="0"/>
           <w:numId w:val="3"/>
         </w:numPr>
-        <w:ind w:left="720" w:hanging="360"/>
-        <w:rPr>
-          <w:u w:val="none"/>
-        </w:rPr>
-      </w:pPr>
-      <w:r>
-        <w:rPr>
-          <w:rtl w:val="0"/>
-        </w:rPr>
-        <w:t xml:space="preserve">Nous avons isolé les colonnes renseignant l’âge et la région des conducteurs</w:t>
+      </w:pPr>
+      <w:r>
+        <w:t>Nous avons isolé les colonn</w:t>
+      </w:r>
+      <w:r>
+        <w:t>es renseignant l’âge et la région des conducteurs</w:t>
       </w:r>
     </w:p>
     <w:p>
@@ -184,16 +106,9 @@
           <w:ilvl w:val="0"/>
           <w:numId w:val="3"/>
         </w:numPr>
-        <w:ind w:left="720" w:hanging="360"/>
-        <w:rPr>
-          <w:u w:val="none"/>
-        </w:rPr>
-      </w:pPr>
-      <w:r>
-        <w:rPr>
-          <w:rtl w:val="0"/>
-        </w:rPr>
-        <w:t xml:space="preserve">Nous avons calculé pour chaque âge le nombre de représentant par région</w:t>
+      </w:pPr>
+      <w:r>
+        <w:t>Nous avons calculé pour chaque âge le nombre de représentant par région</w:t>
       </w:r>
     </w:p>
     <w:p>
@@ -202,27 +117,20 @@
           <w:ilvl w:val="0"/>
           <w:numId w:val="3"/>
         </w:numPr>
-        <w:ind w:left="720" w:hanging="360"/>
-        <w:rPr>
-          <w:u w:val="none"/>
-        </w:rPr>
-      </w:pPr>
-      <w:r>
-        <w:rPr>
-          <w:rtl w:val="0"/>
-        </w:rPr>
-        <w:t xml:space="preserve">Nous avons séparé le sous-ensemble des conducteurs masculins de celui des conducteurs féminins.</w:t>
-      </w:r>
-    </w:p>
-    <w:p>
-      <w:pPr>
-        <w:rPr/>
-      </w:pPr>
-      <w:r>
-        <w:rPr>
-          <w:rtl w:val="0"/>
-        </w:rPr>
-        <w:t xml:space="preserve">Nous avons choisi de visualiser ces données de deux façons différentes:</w:t>
+      </w:pPr>
+      <w:r>
+        <w:t>Nous avons séparé le sous-ensemble des conducteurs masculins de celui des conducteurs féminins.</w:t>
+      </w:r>
+    </w:p>
+    <w:p>
+      <w:r>
+        <w:t>Nous avons choisi de visualiser ces do</w:t>
+      </w:r>
+      <w:r>
+        <w:t xml:space="preserve">nnées de deux façons </w:t>
+      </w:r>
+      <w:r>
+        <w:t>différentes :</w:t>
       </w:r>
     </w:p>
     <w:p>
@@ -231,16 +139,9 @@
           <w:ilvl w:val="0"/>
           <w:numId w:val="1"/>
         </w:numPr>
-        <w:ind w:left="720" w:hanging="360"/>
-        <w:rPr>
-          <w:u w:val="none"/>
-        </w:rPr>
-      </w:pPr>
-      <w:r>
-        <w:rPr>
-          <w:rtl w:val="0"/>
-        </w:rPr>
-        <w:t xml:space="preserve">Un diagramme de dispersion accompagné d’une ligne de tendance non-linéaire par région</w:t>
+      </w:pPr>
+      <w:r>
+        <w:t>Un diagramme de dispersion accompagné d’une ligne de tendance non-linéaire par région</w:t>
       </w:r>
     </w:p>
     <w:p>
@@ -249,181 +150,79 @@
           <w:ilvl w:val="0"/>
           <w:numId w:val="1"/>
         </w:numPr>
-        <w:ind w:left="720" w:hanging="360"/>
-        <w:rPr>
-          <w:u w:val="none"/>
-        </w:rPr>
-      </w:pPr>
-      <w:r>
-        <w:rPr>
-          <w:rtl w:val="0"/>
-        </w:rPr>
-        <w:t xml:space="preserve">Un histogramme accompagné d’un indicateur de dispersion par région</w:t>
-      </w:r>
-    </w:p>
-    <w:p>
-      <w:pPr>
-        <w:rPr/>
-      </w:pPr>
-      <w:r>
-        <w:rPr>
-          <w:rtl w:val="0"/>
-        </w:rPr>
-      </w:r>
-    </w:p>
-    <w:p>
-      <w:pPr>
-        <w:rPr/>
-      </w:pPr>
-      <w:r>
-        <w:rPr>
-          <w:rtl w:val="0"/>
-        </w:rPr>
-        <w:t xml:space="preserve">Le diagramme de dispersion nous a permis d’évaluer rapidement la tendance ainsi que de déceler de potentielles disparités entre les régions.</w:t>
-      </w:r>
-    </w:p>
-    <w:p>
-      <w:pPr>
-        <w:rPr/>
-      </w:pPr>
-      <w:r>
-        <w:rPr>
-          <w:rtl w:val="0"/>
-        </w:rPr>
-      </w:r>
-    </w:p>
-    <w:p>
-      <w:pPr>
-        <w:rPr/>
-      </w:pPr>
-      <w:r>
-        <w:rPr>
-          <w:rtl w:val="0"/>
-        </w:rPr>
-        <w:t xml:space="preserve">L’histogramme nous a permis d’obtenir plus précisément les indicateurs de dispersion comme l'âge médian des conducteurs pour chaque région.</w:t>
-      </w:r>
-    </w:p>
-    <w:p>
-      <w:pPr>
-        <w:rPr/>
-      </w:pPr>
-      <w:r>
-        <w:rPr>
-          <w:rtl w:val="0"/>
-        </w:rPr>
-      </w:r>
-    </w:p>
-    <w:p>
-      <w:pPr>
-        <w:rPr/>
-      </w:pPr>
-      <w:r>
-        <w:rPr>
-          <w:rtl w:val="0"/>
-        </w:rPr>
-        <w:t xml:space="preserve">commentaires sur le résultat</w:t>
-      </w:r>
-    </w:p>
-    <w:p>
-      <w:pPr>
-        <w:rPr/>
-      </w:pPr>
-      <w:r>
-        <w:rPr>
-          <w:rtl w:val="0"/>
-        </w:rPr>
-      </w:r>
-    </w:p>
-    <w:p>
-      <w:pPr>
-        <w:rPr/>
-      </w:pPr>
-      <w:r>
-        <w:rPr>
-          <w:rtl w:val="0"/>
-        </w:rPr>
-        <w:t xml:space="preserve">Nous avons pu répondre à notre question, la plage d’âge médian d’un conducteur au Québec et de 48 à 52 ans, nous avons pu noter également que dans notre ensemble de données, cet âge médian peut varier assez largement en fonction de la région, cette observation, nous pensons, devrais avoir tendance à s’invalider plus la quantité de données augmente.</w:t>
-      </w:r>
-    </w:p>
-    <w:p>
-      <w:pPr>
-        <w:rPr/>
-      </w:pPr>
-      <w:r>
-        <w:rPr>
-          <w:rtl w:val="0"/>
-        </w:rPr>
-      </w:r>
-    </w:p>
-    <w:p>
-      <w:pPr>
-        <w:rPr/>
-      </w:pPr>
-      <w:r>
-        <w:rPr>
-          <w:rtl w:val="0"/>
-        </w:rPr>
-        <w:t xml:space="preserve">Nous n’avons pas pu déceler de corrélation évidente entre le sexe du conducteur et l’âge médian de ce sous-ensemble.</w:t>
-      </w:r>
-    </w:p>
-    <w:p>
-      <w:pPr>
-        <w:rPr/>
-      </w:pPr>
-      <w:r>
-        <w:rPr>
-          <w:rtl w:val="0"/>
-        </w:rPr>
-      </w:r>
-    </w:p>
-    <w:p>
-      <w:pPr>
-        <w:rPr/>
-      </w:pPr>
-      <w:r>
-        <w:rPr>
-          <w:rtl w:val="0"/>
-        </w:rPr>
-      </w:r>
-    </w:p>
-    <w:p>
-      <w:pPr>
-        <w:rPr/>
-      </w:pPr>
-      <w:r>
-        <w:rPr>
-          <w:rtl w:val="0"/>
-        </w:rPr>
-        <w:t xml:space="preserve">Au niveau du projet , nous avons utilisé plusieurs librairies</w:t>
-      </w:r>
-    </w:p>
-    <w:p>
-      <w:pPr>
-        <w:rPr/>
-      </w:pPr>
-      <w:r>
-        <w:rPr>
-          <w:rtl w:val="0"/>
-        </w:rPr>
-      </w:r>
-    </w:p>
+      </w:pPr>
+      <w:r>
+        <w:t>Un histogramme accompagné d’un indicateur de dispersion par région</w:t>
+      </w:r>
+    </w:p>
+    <w:p/>
+    <w:p>
+      <w:r>
+        <w:t>Le diagramme de dispersion nous a permis d’évaluer rapidement la ten</w:t>
+      </w:r>
+      <w:r>
+        <w:t>dance ainsi que de déceler de potentielles disparités entre les régions.</w:t>
+      </w:r>
+    </w:p>
+    <w:p/>
+    <w:p>
+      <w:r>
+        <w:t>L’histogramme nous a permis d’obtenir plus précisément les indicateurs de dispersion comme l'âge médian des conducteurs pour chaque région.</w:t>
+      </w:r>
+    </w:p>
+    <w:p/>
+    <w:p>
+      <w:r>
+        <w:t>Commentaires</w:t>
+      </w:r>
+      <w:r>
+        <w:t xml:space="preserve"> sur le résultat</w:t>
+      </w:r>
+    </w:p>
+    <w:p/>
+    <w:p>
+      <w:r>
+        <w:t>Nous avons pu répondre à notre question, la plage d’âge médian d’un conducteur au Québec et de 48 à 52 ans, nous avons pu noter également que dans notre ensemble de données, cet âge médian peut varier assez largement en fonction de la région, cette observa</w:t>
+      </w:r>
+      <w:r>
+        <w:t>tion, nous pensons, devrais avoir tendance à s’invalider plus la quantité de données augmente.</w:t>
+      </w:r>
+    </w:p>
+    <w:p/>
+    <w:p>
+      <w:r>
+        <w:t>Nous n’avons pas pu déceler de corrélation évidente entre le sexe du conducteur et l’âge médian de ce sous-ensemble.</w:t>
+      </w:r>
+    </w:p>
+    <w:p/>
+    <w:p/>
+    <w:p>
+      <w:r>
+        <w:t xml:space="preserve">Au niveau du </w:t>
+      </w:r>
+      <w:r>
+        <w:t>projet,</w:t>
+      </w:r>
+      <w:r>
+        <w:t xml:space="preserve"> nous avons utilisé </w:t>
+      </w:r>
+      <w:r>
+        <w:t>plusieurs librairies</w:t>
+      </w:r>
+    </w:p>
+    <w:p/>
     <w:p>
       <w:pPr>
         <w:numPr>
           <w:ilvl w:val="0"/>
           <w:numId w:val="2"/>
         </w:numPr>
-        <w:ind w:left="720" w:hanging="360"/>
-        <w:rPr>
-          <w:u w:val="none"/>
-        </w:rPr>
-      </w:pPr>
-      <w:r>
-        <w:rPr>
-          <w:rtl w:val="0"/>
-        </w:rPr>
-        <w:t xml:space="preserve">numpy</w:t>
-      </w:r>
+      </w:pPr>
+      <w:proofErr w:type="spellStart"/>
+      <w:r>
+        <w:t>numpy</w:t>
+      </w:r>
+      <w:proofErr w:type="spellEnd"/>
     </w:p>
     <w:p>
       <w:pPr>
@@ -431,81 +230,245 @@
           <w:ilvl w:val="0"/>
           <w:numId w:val="2"/>
         </w:numPr>
-        <w:ind w:left="720" w:hanging="360"/>
-      </w:pPr>
+      </w:pPr>
+      <w:proofErr w:type="spellStart"/>
+      <w:r>
+        <w:t>plotly</w:t>
+      </w:r>
+      <w:proofErr w:type="spellEnd"/>
+    </w:p>
+    <w:p/>
+    <w:p>
+      <w:r>
+        <w:t xml:space="preserve">Dans </w:t>
+      </w:r>
+      <w:r>
+        <w:t>la librairie</w:t>
+      </w:r>
+      <w:r>
+        <w:t xml:space="preserve"> </w:t>
+      </w:r>
+      <w:proofErr w:type="spellStart"/>
+      <w:r>
+        <w:t>numpy</w:t>
+      </w:r>
+      <w:proofErr w:type="spellEnd"/>
+      <w:r>
+        <w:t>,</w:t>
+      </w:r>
+      <w:r>
+        <w:t xml:space="preserve"> nous avons utilisé une méthode :</w:t>
+      </w:r>
+    </w:p>
+    <w:p>
+      <w:proofErr w:type="spellStart"/>
+      <w:r>
+        <w:t>genfromtxt</w:t>
+      </w:r>
+      <w:proofErr w:type="spellEnd"/>
+      <w:r>
+        <w:t xml:space="preserve"> qui permet de lire le contenue du fichier CSV et le placer dans un tableau.</w:t>
+      </w:r>
+    </w:p>
+    <w:p/>
+    <w:p>
+      <w:r>
+        <w:t xml:space="preserve">Dans la librairie </w:t>
+      </w:r>
+      <w:proofErr w:type="spellStart"/>
+      <w:r>
+        <w:t>plotly</w:t>
+      </w:r>
+      <w:proofErr w:type="spellEnd"/>
+      <w:r>
+        <w:t xml:space="preserve"> nous avons utilisé la classe </w:t>
+      </w:r>
+      <w:r>
+        <w:t>express qui perme</w:t>
+      </w:r>
+      <w:r>
+        <w:t xml:space="preserve">t de générer des </w:t>
+      </w:r>
+      <w:r>
+        <w:t>diagrammes</w:t>
+      </w:r>
+      <w:r>
+        <w:t xml:space="preserve">. </w:t>
+      </w:r>
+      <w:r>
+        <w:t>Dans</w:t>
+      </w:r>
+      <w:r>
+        <w:t xml:space="preserve"> notre cas, c’est pour afficher un histogramme et </w:t>
+      </w:r>
+      <w:r>
+        <w:t>un diagramme de dispersion</w:t>
+      </w:r>
+      <w:r>
+        <w:t xml:space="preserve"> à partir de nos datas.</w:t>
+      </w:r>
+    </w:p>
+    <w:p>
       <w:r>
         <w:rPr>
-          <w:rtl w:val="0"/>
+          <w:noProof/>
         </w:rPr>
-        <w:t xml:space="preserve">plotly</w:t>
-      </w:r>
-    </w:p>
-    <w:p>
-      <w:pPr>
-        <w:rPr/>
-      </w:pPr>
+        <w:drawing>
+          <wp:inline distT="0" distB="0" distL="0" distR="0" wp14:anchorId="21ECE173" wp14:editId="3882021B">
+            <wp:extent cx="5733415" cy="177800"/>
+            <wp:effectExtent l="0" t="0" r="635" b="0"/>
+            <wp:docPr id="1" name="Image 1"/>
+            <wp:cNvGraphicFramePr>
+              <a:graphicFrameLocks xmlns:a="http://schemas.openxmlformats.org/drawingml/2006/main" noChangeAspect="1"/>
+            </wp:cNvGraphicFramePr>
+            <a:graphic xmlns:a="http://schemas.openxmlformats.org/drawingml/2006/main">
+              <a:graphicData uri="http://schemas.openxmlformats.org/drawingml/2006/picture">
+                <pic:pic xmlns:pic="http://schemas.openxmlformats.org/drawingml/2006/picture">
+                  <pic:nvPicPr>
+                    <pic:cNvPr id="1" name=""/>
+                    <pic:cNvPicPr/>
+                  </pic:nvPicPr>
+                  <pic:blipFill>
+                    <a:blip r:embed="rId5"/>
+                    <a:stretch>
+                      <a:fillRect/>
+                    </a:stretch>
+                  </pic:blipFill>
+                  <pic:spPr>
+                    <a:xfrm>
+                      <a:off x="0" y="0"/>
+                      <a:ext cx="5733415" cy="177800"/>
+                    </a:xfrm>
+                    <a:prstGeom prst="rect">
+                      <a:avLst/>
+                    </a:prstGeom>
+                  </pic:spPr>
+                </pic:pic>
+              </a:graphicData>
+            </a:graphic>
+          </wp:inline>
+        </w:drawing>
+      </w:r>
+    </w:p>
+    <w:p>
+      <w:r>
+        <w:t xml:space="preserve">Pour le diagramme de dispersion nous avons utilisé la fonction « </w:t>
+      </w:r>
+      <w:proofErr w:type="spellStart"/>
+      <w:r>
+        <w:t>scatter</w:t>
+      </w:r>
+      <w:proofErr w:type="spellEnd"/>
+      <w:r>
+        <w:t xml:space="preserve"> » dont le premier paramètre est le </w:t>
+      </w:r>
+      <w:proofErr w:type="spellStart"/>
+      <w:r>
+        <w:t>dataframe</w:t>
+      </w:r>
+      <w:proofErr w:type="spellEnd"/>
+      <w:r>
+        <w:t xml:space="preserve"> (notre tableau de données formatées) nous avons renseigné « </w:t>
+      </w:r>
+      <w:proofErr w:type="spellStart"/>
+      <w:r>
+        <w:t>age</w:t>
+      </w:r>
+      <w:proofErr w:type="spellEnd"/>
+      <w:r>
+        <w:t> » pour le paramètre X et « size » pour le paramètre Y ce qui nous permet de générer un digramme de dispersion représentant la size (nombre de conducteurs avec le même âge en fonction de l’âge), de plus cette fonction nous permet d’assigner une couleur par région,</w:t>
+      </w:r>
+      <w:r>
+        <w:t xml:space="preserve"> le paramètre size définit la taille des points et nous l’avons fixé à l’attribut « size » et le paramètre « </w:t>
+      </w:r>
+      <w:proofErr w:type="spellStart"/>
+      <w:r>
+        <w:t>trendline</w:t>
+      </w:r>
+      <w:proofErr w:type="spellEnd"/>
+      <w:r>
+        <w:t> » indique de tracé une courbe de tendance (la valeur « </w:t>
+      </w:r>
+      <w:proofErr w:type="spellStart"/>
+      <w:r>
+        <w:t>lowess</w:t>
+      </w:r>
+      <w:proofErr w:type="spellEnd"/>
+      <w:r>
+        <w:t> » permet de tracer une courbe de tendance non-linéaire)</w:t>
+      </w:r>
+    </w:p>
+    <w:p>
       <w:r>
         <w:rPr>
-          <w:rtl w:val="0"/>
+          <w:noProof/>
         </w:rPr>
-      </w:r>
-    </w:p>
-    <w:p>
-      <w:pPr>
-        <w:rPr/>
-      </w:pPr>
-      <w:r>
-        <w:rPr>
-          <w:rtl w:val="0"/>
-        </w:rPr>
-        <w:t xml:space="preserve">Dans la librairies numpy , nous avons utilisé une méthode :</w:t>
-      </w:r>
-    </w:p>
-    <w:p>
-      <w:pPr>
-        <w:ind w:left="0" w:firstLine="0"/>
-        <w:rPr/>
-      </w:pPr>
-      <w:r>
-        <w:rPr>
-          <w:rtl w:val="0"/>
-        </w:rPr>
-        <w:t xml:space="preserve">genfromtxt qui permet de lire le contenue du fichier CSV et le placer dans un tableau.</w:t>
-      </w:r>
-    </w:p>
-    <w:p>
-      <w:pPr>
-        <w:rPr/>
-      </w:pPr>
-      <w:r>
-        <w:rPr>
-          <w:rtl w:val="0"/>
-        </w:rPr>
-      </w:r>
-    </w:p>
-    <w:p>
-      <w:pPr>
-        <w:rPr/>
-      </w:pPr>
-      <w:r>
-        <w:rPr>
-          <w:rtl w:val="0"/>
-        </w:rPr>
-        <w:t xml:space="preserve">Dans la librairie plotly nous avons utilisé la classe  express qui permet de générer des histogramme et scatter. dans notre cas, c’est pour afficher un histogramme et scatter à partir de nos datas. Le x et le Y représentent respectivement l'âge et la size. </w:t>
+        <w:drawing>
+          <wp:inline distT="0" distB="0" distL="0" distR="0" wp14:anchorId="2A94FF5E" wp14:editId="31157012">
+            <wp:extent cx="5438775" cy="228600"/>
+            <wp:effectExtent l="0" t="0" r="9525" b="0"/>
+            <wp:docPr id="2" name="Image 2"/>
+            <wp:cNvGraphicFramePr>
+              <a:graphicFrameLocks xmlns:a="http://schemas.openxmlformats.org/drawingml/2006/main" noChangeAspect="1"/>
+            </wp:cNvGraphicFramePr>
+            <a:graphic xmlns:a="http://schemas.openxmlformats.org/drawingml/2006/main">
+              <a:graphicData uri="http://schemas.openxmlformats.org/drawingml/2006/picture">
+                <pic:pic xmlns:pic="http://schemas.openxmlformats.org/drawingml/2006/picture">
+                  <pic:nvPicPr>
+                    <pic:cNvPr id="1" name=""/>
+                    <pic:cNvPicPr/>
+                  </pic:nvPicPr>
+                  <pic:blipFill>
+                    <a:blip r:embed="rId6"/>
+                    <a:stretch>
+                      <a:fillRect/>
+                    </a:stretch>
+                  </pic:blipFill>
+                  <pic:spPr>
+                    <a:xfrm>
+                      <a:off x="0" y="0"/>
+                      <a:ext cx="5438775" cy="228600"/>
+                    </a:xfrm>
+                    <a:prstGeom prst="rect">
+                      <a:avLst/>
+                    </a:prstGeom>
+                  </pic:spPr>
+                </pic:pic>
+              </a:graphicData>
+            </a:graphic>
+          </wp:inline>
+        </w:drawing>
+      </w:r>
+    </w:p>
+    <w:p>
+      <w:r>
+        <w:t>Pour l’histogramme nous avons utilisé la fonction « </w:t>
+      </w:r>
+      <w:proofErr w:type="spellStart"/>
+      <w:r>
+        <w:t>histogram</w:t>
+      </w:r>
+      <w:proofErr w:type="spellEnd"/>
+      <w:r>
+        <w:t> » de la même façon.</w:t>
       </w:r>
     </w:p>
     <w:sectPr>
-      <w:pgSz w:h="16834" w:w="11909"/>
-      <w:pgMar w:bottom="1440" w:top="1440" w:left="1440" w:right="1440" w:header="720" w:footer="720"/>
+      <w:pgSz w:w="11909" w:h="16834"/>
+      <w:pgMar w:top="1440" w:right="1440" w:bottom="1440" w:left="1440" w:header="720" w:footer="720" w:gutter="0"/>
       <w:pgNumType w:start="1"/>
+      <w:cols w:space="720"/>
     </w:sectPr>
   </w:body>
 </w:document>
 </file>
 
 <file path=word/numbering.xml><?xml version="1.0" encoding="utf-8"?>
-<w:numbering xmlns:mc="http://schemas.openxmlformats.org/markup-compatibility/2006" xmlns:o="urn:schemas-microsoft-com:office:office" xmlns:r="http://schemas.openxmlformats.org/officeDocument/2006/relationships" xmlns:m="http://schemas.openxmlformats.org/officeDocument/2006/math" xmlns:v="urn:schemas-microsoft-com:vml" xmlns:wp="http://schemas.openxmlformats.org/drawingml/2006/wordprocessingDrawing" xmlns:w10="urn:schemas-microsoft-com:office:word" xmlns:w="http://schemas.openxmlformats.org/wordprocessingml/2006/main" xmlns:wne="http://schemas.microsoft.com/office/word/2006/wordml" xmlns:sl="http://schemas.openxmlformats.org/schemaLibrary/2006/main" xmlns:a="http://schemas.openxmlformats.org/drawingml/2006/main" xmlns:pic="http://schemas.openxmlformats.org/drawingml/2006/picture" xmlns:c="http://schemas.openxmlformats.org/drawingml/2006/chart" xmlns:lc="http://schemas.openxmlformats.org/drawingml/2006/lockedCanvas" xmlns:dgm="http://schemas.openxmlformats.org/drawingml/2006/diagram" xmlns:wps="http://schemas.microsoft.com/office/word/2010/wordprocessingShape" xmlns:wpg="http://schemas.microsoft.com/office/word/2010/wordprocessingGroup" xmlns:w14="http://schemas.microsoft.com/office/word/2010/wordml" xmlns:w15="http://schemas.microsoft.com/office/word/2012/wordml">
-  <w:abstractNum w:abstractNumId="1">
+<w:numbering xmlns:wpc="http://schemas.microsoft.com/office/word/2010/wordprocessingCanvas" xmlns:cx="http://schemas.microsoft.com/office/drawing/2014/chartex" xmlns:cx1="http://schemas.microsoft.com/office/drawing/2015/9/8/chartex" xmlns:cx2="http://schemas.microsoft.com/office/drawing/2015/10/21/chartex" xmlns:cx3="http://schemas.microsoft.com/office/drawing/2016/5/9/chartex" xmlns:cx4="http://schemas.microsoft.com/office/drawing/2016/5/10/chartex" xmlns:cx5="http://schemas.microsoft.com/office/drawing/2016/5/11/chartex" xmlns:cx6="http://schemas.microsoft.com/office/drawing/2016/5/12/chartex" xmlns:cx7="http://schemas.microsoft.com/office/drawing/2016/5/13/chartex" xmlns:cx8="http://schemas.microsoft.com/office/drawing/2016/5/14/chartex" xmlns:mc="http://schemas.openxmlformats.org/markup-compatibility/2006" xmlns:aink="http://schemas.microsoft.com/office/drawing/2016/ink" xmlns:am3d="http://schemas.microsoft.com/office/drawing/2017/model3d" xmlns:o="urn:schemas-microsoft-com:office:office" xmlns:r="http://schemas.openxmlformats.org/officeDocument/2006/relationships" xmlns:m="http://schemas.openxmlformats.org/officeDocument/2006/math" xmlns:v="urn:schemas-microsoft-com:vml" xmlns:wp14="http://schemas.microsoft.com/office/word/2010/wordprocessingDrawing" xmlns:wp="http://schemas.openxmlformats.org/drawingml/2006/wordprocessingDrawing" xmlns:w10="urn:schemas-microsoft-com:office:word" xmlns:w="http://schemas.openxmlformats.org/wordprocessingml/2006/main" xmlns:w14="http://schemas.microsoft.com/office/word/2010/wordml" xmlns:w15="http://schemas.microsoft.com/office/word/2012/wordml" xmlns:w16cid="http://schemas.microsoft.com/office/word/2016/wordml/cid" xmlns:w16se="http://schemas.microsoft.com/office/word/2015/wordml/symex" xmlns:wpg="http://schemas.microsoft.com/office/word/2010/wordprocessingGroup" xmlns:wpi="http://schemas.microsoft.com/office/word/2010/wordprocessingInk" xmlns:wne="http://schemas.microsoft.com/office/word/2006/wordml" xmlns:wps="http://schemas.microsoft.com/office/word/2010/wordprocessingShape" mc:Ignorable="w14 w15 w16se w16cid wp14">
+  <w:abstractNum w:abstractNumId="0" w15:restartNumberingAfterBreak="0">
+    <w:nsid w:val="4FCE63B9"/>
+    <w:multiLevelType w:val="multilevel"/>
+    <w:tmpl w:val="EABE0CDE"/>
     <w:lvl w:ilvl="0">
       <w:start w:val="1"/>
       <w:numFmt w:val="bullet"/>
@@ -615,7 +578,10 @@
       </w:rPr>
     </w:lvl>
   </w:abstractNum>
-  <w:abstractNum w:abstractNumId="2">
+  <w:abstractNum w:abstractNumId="1" w15:restartNumberingAfterBreak="0">
+    <w:nsid w:val="580864A1"/>
+    <w:multiLevelType w:val="multilevel"/>
+    <w:tmpl w:val="93CC702E"/>
     <w:lvl w:ilvl="0">
       <w:start w:val="1"/>
       <w:numFmt w:val="bullet"/>
@@ -725,7 +691,10 @@
       </w:rPr>
     </w:lvl>
   </w:abstractNum>
-  <w:abstractNum w:abstractNumId="3">
+  <w:abstractNum w:abstractNumId="2" w15:restartNumberingAfterBreak="0">
+    <w:nsid w:val="73C10C6C"/>
+    <w:multiLevelType w:val="multilevel"/>
+    <w:tmpl w:val="8A14B2B8"/>
     <w:lvl w:ilvl="0">
       <w:start w:val="1"/>
       <w:numFmt w:val="bullet"/>
@@ -836,26 +805,26 @@
     </w:lvl>
   </w:abstractNum>
   <w:num w:numId="1">
-    <w:abstractNumId w:val="1"/>
+    <w:abstractNumId w:val="0"/>
   </w:num>
   <w:num w:numId="2">
     <w:abstractNumId w:val="2"/>
   </w:num>
   <w:num w:numId="3">
-    <w:abstractNumId w:val="3"/>
+    <w:abstractNumId w:val="1"/>
   </w:num>
 </w:numbering>
 </file>
 
 <file path=word/styles.xml><?xml version="1.0" encoding="utf-8"?>
-<w:styles xmlns:mc="http://schemas.openxmlformats.org/markup-compatibility/2006" xmlns:o="urn:schemas-microsoft-com:office:office" xmlns:r="http://schemas.openxmlformats.org/officeDocument/2006/relationships" xmlns:m="http://schemas.openxmlformats.org/officeDocument/2006/math" xmlns:v="urn:schemas-microsoft-com:vml" xmlns:wp="http://schemas.openxmlformats.org/drawingml/2006/wordprocessingDrawing" xmlns:w10="urn:schemas-microsoft-com:office:word" xmlns:w="http://schemas.openxmlformats.org/wordprocessingml/2006/main" xmlns:wne="http://schemas.microsoft.com/office/word/2006/wordml" xmlns:sl="http://schemas.openxmlformats.org/schemaLibrary/2006/main" xmlns:a="http://schemas.openxmlformats.org/drawingml/2006/main" xmlns:pic="http://schemas.openxmlformats.org/drawingml/2006/picture" xmlns:c="http://schemas.openxmlformats.org/drawingml/2006/chart" xmlns:lc="http://schemas.openxmlformats.org/drawingml/2006/lockedCanvas" xmlns:dgm="http://schemas.openxmlformats.org/drawingml/2006/diagram" xmlns:wps="http://schemas.microsoft.com/office/word/2010/wordprocessingShape" xmlns:wpg="http://schemas.microsoft.com/office/word/2010/wordprocessingGroup" xmlns:w14="http://schemas.microsoft.com/office/word/2010/wordml" xmlns:w15="http://schemas.microsoft.com/office/word/2012/wordml">
+<w:styles xmlns:mc="http://schemas.openxmlformats.org/markup-compatibility/2006" xmlns:r="http://schemas.openxmlformats.org/officeDocument/2006/relationships" xmlns:w="http://schemas.openxmlformats.org/wordprocessingml/2006/main" xmlns:w14="http://schemas.microsoft.com/office/word/2010/wordml" xmlns:w15="http://schemas.microsoft.com/office/word/2012/wordml" xmlns:w16cid="http://schemas.microsoft.com/office/word/2016/wordml/cid" xmlns:w16se="http://schemas.microsoft.com/office/word/2015/wordml/symex" mc:Ignorable="w14 w15 w16se w16cid">
   <w:docDefaults>
     <w:rPrDefault>
       <w:rPr>
-        <w:rFonts w:ascii="Arial" w:cs="Arial" w:eastAsia="Arial" w:hAnsi="Arial"/>
+        <w:rFonts w:ascii="Arial" w:eastAsia="Arial" w:hAnsi="Arial" w:cs="Arial"/>
         <w:sz w:val="22"/>
         <w:szCs w:val="22"/>
-        <w:lang w:val="fr"/>
+        <w:lang w:val="fr" w:eastAsia="fr-FR" w:bidi="ar-SA"/>
       </w:rPr>
     </w:rPrDefault>
     <w:pPrDefault>
@@ -864,65 +833,457 @@
       </w:pPr>
     </w:pPrDefault>
   </w:docDefaults>
-  <w:style w:type="paragraph" w:styleId="Normal" w:default="1">
-    <w:name w:val="normal"/>
+  <w:latentStyles w:defLockedState="0" w:defUIPriority="99" w:defSemiHidden="0" w:defUnhideWhenUsed="0" w:defQFormat="0" w:count="376">
+    <w:lsdException w:name="Normal" w:uiPriority="0" w:qFormat="1"/>
+    <w:lsdException w:name="heading 1" w:uiPriority="9" w:qFormat="1"/>
+    <w:lsdException w:name="heading 2" w:semiHidden="1" w:uiPriority="9" w:unhideWhenUsed="1" w:qFormat="1"/>
+    <w:lsdException w:name="heading 3" w:semiHidden="1" w:uiPriority="9" w:unhideWhenUsed="1" w:qFormat="1"/>
+    <w:lsdException w:name="heading 4" w:semiHidden="1" w:uiPriority="9" w:unhideWhenUsed="1" w:qFormat="1"/>
+    <w:lsdException w:name="heading 5" w:semiHidden="1" w:uiPriority="9" w:unhideWhenUsed="1" w:qFormat="1"/>
+    <w:lsdException w:name="heading 6" w:semiHidden="1" w:uiPriority="9" w:unhideWhenUsed="1" w:qFormat="1"/>
+    <w:lsdException w:name="heading 7" w:semiHidden="1" w:uiPriority="9" w:unhideWhenUsed="1" w:qFormat="1"/>
+    <w:lsdException w:name="heading 8" w:semiHidden="1" w:uiPriority="9" w:unhideWhenUsed="1" w:qFormat="1"/>
+    <w:lsdException w:name="heading 9" w:semiHidden="1" w:uiPriority="9" w:unhideWhenUsed="1" w:qFormat="1"/>
+    <w:lsdException w:name="index 1" w:semiHidden="1" w:unhideWhenUsed="1"/>
+    <w:lsdException w:name="index 2" w:semiHidden="1" w:unhideWhenUsed="1"/>
+    <w:lsdException w:name="index 3" w:semiHidden="1" w:unhideWhenUsed="1"/>
+    <w:lsdException w:name="index 4" w:semiHidden="1" w:unhideWhenUsed="1"/>
+    <w:lsdException w:name="index 5" w:semiHidden="1" w:unhideWhenUsed="1"/>
+    <w:lsdException w:name="index 6" w:semiHidden="1" w:unhideWhenUsed="1"/>
+    <w:lsdException w:name="index 7" w:semiHidden="1" w:unhideWhenUsed="1"/>
+    <w:lsdException w:name="index 8" w:semiHidden="1" w:unhideWhenUsed="1"/>
+    <w:lsdException w:name="index 9" w:semiHidden="1" w:unhideWhenUsed="1"/>
+    <w:lsdException w:name="toc 1" w:semiHidden="1" w:uiPriority="39" w:unhideWhenUsed="1"/>
+    <w:lsdException w:name="toc 2" w:semiHidden="1" w:uiPriority="39" w:unhideWhenUsed="1"/>
+    <w:lsdException w:name="toc 3" w:semiHidden="1" w:uiPriority="39" w:unhideWhenUsed="1"/>
+    <w:lsdException w:name="toc 4" w:semiHidden="1" w:uiPriority="39" w:unhideWhenUsed="1"/>
+    <w:lsdException w:name="toc 5" w:semiHidden="1" w:uiPriority="39" w:unhideWhenUsed="1"/>
+    <w:lsdException w:name="toc 6" w:semiHidden="1" w:uiPriority="39" w:unhideWhenUsed="1"/>
+    <w:lsdException w:name="toc 7" w:semiHidden="1" w:uiPriority="39" w:unhideWhenUsed="1"/>
+    <w:lsdException w:name="toc 8" w:semiHidden="1" w:uiPriority="39" w:unhideWhenUsed="1"/>
+    <w:lsdException w:name="toc 9" w:semiHidden="1" w:uiPriority="39" w:unhideWhenUsed="1"/>
+    <w:lsdException w:name="Normal Indent" w:semiHidden="1" w:unhideWhenUsed="1"/>
+    <w:lsdException w:name="footnote text" w:semiHidden="1" w:unhideWhenUsed="1"/>
+    <w:lsdException w:name="annotation text" w:semiHidden="1" w:unhideWhenUsed="1"/>
+    <w:lsdException w:name="header" w:semiHidden="1" w:unhideWhenUsed="1"/>
+    <w:lsdException w:name="footer" w:semiHidden="1" w:unhideWhenUsed="1"/>
+    <w:lsdException w:name="index heading" w:semiHidden="1" w:unhideWhenUsed="1"/>
+    <w:lsdException w:name="caption" w:semiHidden="1" w:uiPriority="35" w:unhideWhenUsed="1" w:qFormat="1"/>
+    <w:lsdException w:name="table of figures" w:semiHidden="1" w:unhideWhenUsed="1"/>
+    <w:lsdException w:name="envelope address" w:semiHidden="1" w:unhideWhenUsed="1"/>
+    <w:lsdException w:name="envelope return" w:semiHidden="1" w:unhideWhenUsed="1"/>
+    <w:lsdException w:name="footnote reference" w:semiHidden="1" w:unhideWhenUsed="1"/>
+    <w:lsdException w:name="annotation reference" w:semiHidden="1" w:unhideWhenUsed="1"/>
+    <w:lsdException w:name="line number" w:semiHidden="1" w:unhideWhenUsed="1"/>
+    <w:lsdException w:name="page number" w:semiHidden="1" w:unhideWhenUsed="1"/>
+    <w:lsdException w:name="endnote reference" w:semiHidden="1" w:unhideWhenUsed="1"/>
+    <w:lsdException w:name="endnote text" w:semiHidden="1" w:unhideWhenUsed="1"/>
+    <w:lsdException w:name="table of authorities" w:semiHidden="1" w:unhideWhenUsed="1"/>
+    <w:lsdException w:name="macro" w:semiHidden="1" w:unhideWhenUsed="1"/>
+    <w:lsdException w:name="toa heading" w:semiHidden="1" w:unhideWhenUsed="1"/>
+    <w:lsdException w:name="List" w:semiHidden="1" w:unhideWhenUsed="1"/>
+    <w:lsdException w:name="List Bullet" w:semiHidden="1" w:unhideWhenUsed="1"/>
+    <w:lsdException w:name="List Number" w:semiHidden="1" w:unhideWhenUsed="1"/>
+    <w:lsdException w:name="List 2" w:semiHidden="1" w:unhideWhenUsed="1"/>
+    <w:lsdException w:name="List 3" w:semiHidden="1" w:unhideWhenUsed="1"/>
+    <w:lsdException w:name="List 4" w:semiHidden="1" w:unhideWhenUsed="1"/>
+    <w:lsdException w:name="List 5" w:semiHidden="1" w:unhideWhenUsed="1"/>
+    <w:lsdException w:name="List Bullet 2" w:semiHidden="1" w:unhideWhenUsed="1"/>
+    <w:lsdException w:name="List Bullet 3" w:semiHidden="1" w:unhideWhenUsed="1"/>
+    <w:lsdException w:name="List Bullet 4" w:semiHidden="1" w:unhideWhenUsed="1"/>
+    <w:lsdException w:name="List Bullet 5" w:semiHidden="1" w:unhideWhenUsed="1"/>
+    <w:lsdException w:name="List Number 2" w:semiHidden="1" w:unhideWhenUsed="1"/>
+    <w:lsdException w:name="List Number 3" w:semiHidden="1" w:unhideWhenUsed="1"/>
+    <w:lsdException w:name="List Number 4" w:semiHidden="1" w:unhideWhenUsed="1"/>
+    <w:lsdException w:name="List Number 5" w:semiHidden="1" w:unhideWhenUsed="1"/>
+    <w:lsdException w:name="Title" w:uiPriority="10" w:qFormat="1"/>
+    <w:lsdException w:name="Closing" w:semiHidden="1" w:unhideWhenUsed="1"/>
+    <w:lsdException w:name="Signature" w:semiHidden="1" w:unhideWhenUsed="1"/>
+    <w:lsdException w:name="Default Paragraph Font" w:semiHidden="1" w:uiPriority="1" w:unhideWhenUsed="1"/>
+    <w:lsdException w:name="Body Text" w:semiHidden="1" w:unhideWhenUsed="1"/>
+    <w:lsdException w:name="Body Text Indent" w:semiHidden="1" w:unhideWhenUsed="1"/>
+    <w:lsdException w:name="List Continue" w:semiHidden="1" w:unhideWhenUsed="1"/>
+    <w:lsdException w:name="List Continue 2" w:semiHidden="1" w:unhideWhenUsed="1"/>
+    <w:lsdException w:name="List Continue 3" w:semiHidden="1" w:unhideWhenUsed="1"/>
+    <w:lsdException w:name="List Continue 4" w:semiHidden="1" w:unhideWhenUsed="1"/>
+    <w:lsdException w:name="List Continue 5" w:semiHidden="1" w:unhideWhenUsed="1"/>
+    <w:lsdException w:name="Message Header" w:semiHidden="1" w:unhideWhenUsed="1"/>
+    <w:lsdException w:name="Subtitle" w:uiPriority="11" w:qFormat="1"/>
+    <w:lsdException w:name="Salutation" w:semiHidden="1" w:unhideWhenUsed="1"/>
+    <w:lsdException w:name="Date" w:semiHidden="1" w:unhideWhenUsed="1"/>
+    <w:lsdException w:name="Body Text First Indent" w:semiHidden="1" w:unhideWhenUsed="1"/>
+    <w:lsdException w:name="Body Text First Indent 2" w:semiHidden="1" w:unhideWhenUsed="1"/>
+    <w:lsdException w:name="Note Heading" w:semiHidden="1" w:unhideWhenUsed="1"/>
+    <w:lsdException w:name="Body Text 2" w:semiHidden="1" w:unhideWhenUsed="1"/>
+    <w:lsdException w:name="Body Text 3" w:semiHidden="1" w:unhideWhenUsed="1"/>
+    <w:lsdException w:name="Body Text Indent 2" w:semiHidden="1" w:unhideWhenUsed="1"/>
+    <w:lsdException w:name="Body Text Indent 3" w:semiHidden="1" w:unhideWhenUsed="1"/>
+    <w:lsdException w:name="Block Text" w:semiHidden="1" w:unhideWhenUsed="1"/>
+    <w:lsdException w:name="Hyperlink" w:semiHidden="1" w:unhideWhenUsed="1"/>
+    <w:lsdException w:name="FollowedHyperlink" w:semiHidden="1" w:unhideWhenUsed="1"/>
+    <w:lsdException w:name="Strong" w:uiPriority="22" w:qFormat="1"/>
+    <w:lsdException w:name="Emphasis" w:uiPriority="20" w:qFormat="1"/>
+    <w:lsdException w:name="Document Map" w:semiHidden="1" w:unhideWhenUsed="1"/>
+    <w:lsdException w:name="Plain Text" w:semiHidden="1" w:unhideWhenUsed="1"/>
+    <w:lsdException w:name="E-mail Signature" w:semiHidden="1" w:unhideWhenUsed="1"/>
+    <w:lsdException w:name="HTML Top of Form" w:semiHidden="1" w:unhideWhenUsed="1"/>
+    <w:lsdException w:name="HTML Bottom of Form" w:semiHidden="1" w:unhideWhenUsed="1"/>
+    <w:lsdException w:name="Normal (Web)" w:semiHidden="1" w:unhideWhenUsed="1"/>
+    <w:lsdException w:name="HTML Acronym" w:semiHidden="1" w:unhideWhenUsed="1"/>
+    <w:lsdException w:name="HTML Address" w:semiHidden="1" w:unhideWhenUsed="1"/>
+    <w:lsdException w:name="HTML Cite" w:semiHidden="1" w:unhideWhenUsed="1"/>
+    <w:lsdException w:name="HTML Code" w:semiHidden="1" w:unhideWhenUsed="1"/>
+    <w:lsdException w:name="HTML Definition" w:semiHidden="1" w:unhideWhenUsed="1"/>
+    <w:lsdException w:name="HTML Keyboard" w:semiHidden="1" w:unhideWhenUsed="1"/>
+    <w:lsdException w:name="HTML Preformatted" w:semiHidden="1" w:unhideWhenUsed="1"/>
+    <w:lsdException w:name="HTML Sample" w:semiHidden="1" w:unhideWhenUsed="1"/>
+    <w:lsdException w:name="HTML Typewriter" w:semiHidden="1" w:unhideWhenUsed="1"/>
+    <w:lsdException w:name="HTML Variable" w:semiHidden="1" w:unhideWhenUsed="1"/>
+    <w:lsdException w:name="Normal Table" w:semiHidden="1" w:unhideWhenUsed="1"/>
+    <w:lsdException w:name="annotation subject" w:semiHidden="1" w:unhideWhenUsed="1"/>
+    <w:lsdException w:name="No List" w:semiHidden="1" w:unhideWhenUsed="1"/>
+    <w:lsdException w:name="Outline List 1" w:semiHidden="1" w:unhideWhenUsed="1"/>
+    <w:lsdException w:name="Outline List 2" w:semiHidden="1" w:unhideWhenUsed="1"/>
+    <w:lsdException w:name="Outline List 3" w:semiHidden="1" w:unhideWhenUsed="1"/>
+    <w:lsdException w:name="Table Simple 1" w:semiHidden="1" w:unhideWhenUsed="1"/>
+    <w:lsdException w:name="Table Simple 2" w:semiHidden="1" w:unhideWhenUsed="1"/>
+    <w:lsdException w:name="Table Simple 3" w:semiHidden="1" w:unhideWhenUsed="1"/>
+    <w:lsdException w:name="Table Classic 1" w:semiHidden="1" w:unhideWhenUsed="1"/>
+    <w:lsdException w:name="Table Classic 2" w:semiHidden="1" w:unhideWhenUsed="1"/>
+    <w:lsdException w:name="Table Classic 3" w:semiHidden="1" w:unhideWhenUsed="1"/>
+    <w:lsdException w:name="Table Classic 4" w:semiHidden="1" w:unhideWhenUsed="1"/>
+    <w:lsdException w:name="Table Colorful 1" w:semiHidden="1" w:unhideWhenUsed="1"/>
+    <w:lsdException w:name="Table Colorful 2" w:semiHidden="1" w:unhideWhenUsed="1"/>
+    <w:lsdException w:name="Table Colorful 3" w:semiHidden="1" w:unhideWhenUsed="1"/>
+    <w:lsdException w:name="Table Columns 1" w:semiHidden="1" w:unhideWhenUsed="1"/>
+    <w:lsdException w:name="Table Columns 2" w:semiHidden="1" w:unhideWhenUsed="1"/>
+    <w:lsdException w:name="Table Columns 3" w:semiHidden="1" w:unhideWhenUsed="1"/>
+    <w:lsdException w:name="Table Columns 4" w:semiHidden="1" w:unhideWhenUsed="1"/>
+    <w:lsdException w:name="Table Columns 5" w:semiHidden="1" w:unhideWhenUsed="1"/>
+    <w:lsdException w:name="Table Grid 1" w:semiHidden="1" w:unhideWhenUsed="1"/>
+    <w:lsdException w:name="Table Grid 2" w:semiHidden="1" w:unhideWhenUsed="1"/>
+    <w:lsdException w:name="Table Grid 3" w:semiHidden="1" w:unhideWhenUsed="1"/>
+    <w:lsdException w:name="Table Grid 4" w:semiHidden="1" w:unhideWhenUsed="1"/>
+    <w:lsdException w:name="Table Grid 5" w:semiHidden="1" w:unhideWhenUsed="1"/>
+    <w:lsdException w:name="Table Grid 6" w:semiHidden="1" w:unhideWhenUsed="1"/>
+    <w:lsdException w:name="Table Grid 7" w:semiHidden="1" w:unhideWhenUsed="1"/>
+    <w:lsdException w:name="Table Grid 8" w:semiHidden="1" w:unhideWhenUsed="1"/>
+    <w:lsdException w:name="Table List 1" w:semiHidden="1" w:unhideWhenUsed="1"/>
+    <w:lsdException w:name="Table List 2" w:semiHidden="1" w:unhideWhenUsed="1"/>
+    <w:lsdException w:name="Table List 3" w:semiHidden="1" w:unhideWhenUsed="1"/>
+    <w:lsdException w:name="Table List 4" w:semiHidden="1" w:unhideWhenUsed="1"/>
+    <w:lsdException w:name="Table List 5" w:semiHidden="1" w:unhideWhenUsed="1"/>
+    <w:lsdException w:name="Table List 6" w:semiHidden="1" w:unhideWhenUsed="1"/>
+    <w:lsdException w:name="Table List 7" w:semiHidden="1" w:unhideWhenUsed="1"/>
+    <w:lsdException w:name="Table List 8" w:semiHidden="1" w:unhideWhenUsed="1"/>
+    <w:lsdException w:name="Table 3D effects 1" w:semiHidden="1" w:unhideWhenUsed="1"/>
+    <w:lsdException w:name="Table 3D effects 2" w:semiHidden="1" w:unhideWhenUsed="1"/>
+    <w:lsdException w:name="Table 3D effects 3" w:semiHidden="1" w:unhideWhenUsed="1"/>
+    <w:lsdException w:name="Table Contemporary" w:semiHidden="1" w:unhideWhenUsed="1"/>
+    <w:lsdException w:name="Table Elegant" w:semiHidden="1" w:unhideWhenUsed="1"/>
+    <w:lsdException w:name="Table Professional" w:semiHidden="1" w:unhideWhenUsed="1"/>
+    <w:lsdException w:name="Table Subtle 1" w:semiHidden="1" w:unhideWhenUsed="1"/>
+    <w:lsdException w:name="Table Subtle 2" w:semiHidden="1" w:unhideWhenUsed="1"/>
+    <w:lsdException w:name="Table Web 1" w:semiHidden="1" w:unhideWhenUsed="1"/>
+    <w:lsdException w:name="Table Web 2" w:semiHidden="1" w:unhideWhenUsed="1"/>
+    <w:lsdException w:name="Table Web 3" w:semiHidden="1" w:unhideWhenUsed="1"/>
+    <w:lsdException w:name="Balloon Text" w:semiHidden="1" w:unhideWhenUsed="1"/>
+    <w:lsdException w:name="Table Grid" w:uiPriority="39"/>
+    <w:lsdException w:name="Table Theme" w:semiHidden="1" w:unhideWhenUsed="1"/>
+    <w:lsdException w:name="Placeholder Text" w:semiHidden="1"/>
+    <w:lsdException w:name="No Spacing" w:uiPriority="1" w:qFormat="1"/>
+    <w:lsdException w:name="Light Shading" w:uiPriority="60"/>
+    <w:lsdException w:name="Light List" w:uiPriority="61"/>
+    <w:lsdException w:name="Light Grid" w:uiPriority="62"/>
+    <w:lsdException w:name="Medium Shading 1" w:uiPriority="63"/>
+    <w:lsdException w:name="Medium Shading 2" w:uiPriority="64"/>
+    <w:lsdException w:name="Medium List 1" w:uiPriority="65"/>
+    <w:lsdException w:name="Medium List 2" w:uiPriority="66"/>
+    <w:lsdException w:name="Medium Grid 1" w:uiPriority="67"/>
+    <w:lsdException w:name="Medium Grid 2" w:uiPriority="68"/>
+    <w:lsdException w:name="Medium Grid 3" w:uiPriority="69"/>
+    <w:lsdException w:name="Dark List" w:uiPriority="70"/>
+    <w:lsdException w:name="Colorful Shading" w:uiPriority="71"/>
+    <w:lsdException w:name="Colorful List" w:uiPriority="72"/>
+    <w:lsdException w:name="Colorful Grid" w:uiPriority="73"/>
+    <w:lsdException w:name="Light Shading Accent 1" w:uiPriority="60"/>
+    <w:lsdException w:name="Light List Accent 1" w:uiPriority="61"/>
+    <w:lsdException w:name="Light Grid Accent 1" w:uiPriority="62"/>
+    <w:lsdException w:name="Medium Shading 1 Accent 1" w:uiPriority="63"/>
+    <w:lsdException w:name="Medium Shading 2 Accent 1" w:uiPriority="64"/>
+    <w:lsdException w:name="Medium List 1 Accent 1" w:uiPriority="65"/>
+    <w:lsdException w:name="Revision" w:semiHidden="1"/>
+    <w:lsdException w:name="List Paragraph" w:uiPriority="34" w:qFormat="1"/>
+    <w:lsdException w:name="Quote" w:uiPriority="29" w:qFormat="1"/>
+    <w:lsdException w:name="Intense Quote" w:uiPriority="30" w:qFormat="1"/>
+    <w:lsdException w:name="Medium List 2 Accent 1" w:uiPriority="66"/>
+    <w:lsdException w:name="Medium Grid 1 Accent 1" w:uiPriority="67"/>
+    <w:lsdException w:name="Medium Grid 2 Accent 1" w:uiPriority="68"/>
+    <w:lsdException w:name="Medium Grid 3 Accent 1" w:uiPriority="69"/>
+    <w:lsdException w:name="Dark List Accent 1" w:uiPriority="70"/>
+    <w:lsdException w:name="Colorful Shading Accent 1" w:uiPriority="71"/>
+    <w:lsdException w:name="Colorful List Accent 1" w:uiPriority="72"/>
+    <w:lsdException w:name="Colorful Grid Accent 1" w:uiPriority="73"/>
+    <w:lsdException w:name="Light Shading Accent 2" w:uiPriority="60"/>
+    <w:lsdException w:name="Light List Accent 2" w:uiPriority="61"/>
+    <w:lsdException w:name="Light Grid Accent 2" w:uiPriority="62"/>
+    <w:lsdException w:name="Medium Shading 1 Accent 2" w:uiPriority="63"/>
+    <w:lsdException w:name="Medium Shading 2 Accent 2" w:uiPriority="64"/>
+    <w:lsdException w:name="Medium List 1 Accent 2" w:uiPriority="65"/>
+    <w:lsdException w:name="Medium List 2 Accent 2" w:uiPriority="66"/>
+    <w:lsdException w:name="Medium Grid 1 Accent 2" w:uiPriority="67"/>
+    <w:lsdException w:name="Medium Grid 2 Accent 2" w:uiPriority="68"/>
+    <w:lsdException w:name="Medium Grid 3 Accent 2" w:uiPriority="69"/>
+    <w:lsdException w:name="Dark List Accent 2" w:uiPriority="70"/>
+    <w:lsdException w:name="Colorful Shading Accent 2" w:uiPriority="71"/>
+    <w:lsdException w:name="Colorful List Accent 2" w:uiPriority="72"/>
+    <w:lsdException w:name="Colorful Grid Accent 2" w:uiPriority="73"/>
+    <w:lsdException w:name="Light Shading Accent 3" w:uiPriority="60"/>
+    <w:lsdException w:name="Light List Accent 3" w:uiPriority="61"/>
+    <w:lsdException w:name="Light Grid Accent 3" w:uiPriority="62"/>
+    <w:lsdException w:name="Medium Shading 1 Accent 3" w:uiPriority="63"/>
+    <w:lsdException w:name="Medium Shading 2 Accent 3" w:uiPriority="64"/>
+    <w:lsdException w:name="Medium List 1 Accent 3" w:uiPriority="65"/>
+    <w:lsdException w:name="Medium List 2 Accent 3" w:uiPriority="66"/>
+    <w:lsdException w:name="Medium Grid 1 Accent 3" w:uiPriority="67"/>
+    <w:lsdException w:name="Medium Grid 2 Accent 3" w:uiPriority="68"/>
+    <w:lsdException w:name="Medium Grid 3 Accent 3" w:uiPriority="69"/>
+    <w:lsdException w:name="Dark List Accent 3" w:uiPriority="70"/>
+    <w:lsdException w:name="Colorful Shading Accent 3" w:uiPriority="71"/>
+    <w:lsdException w:name="Colorful List Accent 3" w:uiPriority="72"/>
+    <w:lsdException w:name="Colorful Grid Accent 3" w:uiPriority="73"/>
+    <w:lsdException w:name="Light Shading Accent 4" w:uiPriority="60"/>
+    <w:lsdException w:name="Light List Accent 4" w:uiPriority="61"/>
+    <w:lsdException w:name="Light Grid Accent 4" w:uiPriority="62"/>
+    <w:lsdException w:name="Medium Shading 1 Accent 4" w:uiPriority="63"/>
+    <w:lsdException w:name="Medium Shading 2 Accent 4" w:uiPriority="64"/>
+    <w:lsdException w:name="Medium List 1 Accent 4" w:uiPriority="65"/>
+    <w:lsdException w:name="Medium List 2 Accent 4" w:uiPriority="66"/>
+    <w:lsdException w:name="Medium Grid 1 Accent 4" w:uiPriority="67"/>
+    <w:lsdException w:name="Medium Grid 2 Accent 4" w:uiPriority="68"/>
+    <w:lsdException w:name="Medium Grid 3 Accent 4" w:uiPriority="69"/>
+    <w:lsdException w:name="Dark List Accent 4" w:uiPriority="70"/>
+    <w:lsdException w:name="Colorful Shading Accent 4" w:uiPriority="71"/>
+    <w:lsdException w:name="Colorful List Accent 4" w:uiPriority="72"/>
+    <w:lsdException w:name="Colorful Grid Accent 4" w:uiPriority="73"/>
+    <w:lsdException w:name="Light Shading Accent 5" w:uiPriority="60"/>
+    <w:lsdException w:name="Light List Accent 5" w:uiPriority="61"/>
+    <w:lsdException w:name="Light Grid Accent 5" w:uiPriority="62"/>
+    <w:lsdException w:name="Medium Shading 1 Accent 5" w:uiPriority="63"/>
+    <w:lsdException w:name="Medium Shading 2 Accent 5" w:uiPriority="64"/>
+    <w:lsdException w:name="Medium List 1 Accent 5" w:uiPriority="65"/>
+    <w:lsdException w:name="Medium List 2 Accent 5" w:uiPriority="66"/>
+    <w:lsdException w:name="Medium Grid 1 Accent 5" w:uiPriority="67"/>
+    <w:lsdException w:name="Medium Grid 2 Accent 5" w:uiPriority="68"/>
+    <w:lsdException w:name="Medium Grid 3 Accent 5" w:uiPriority="69"/>
+    <w:lsdException w:name="Dark List Accent 5" w:uiPriority="70"/>
+    <w:lsdException w:name="Colorful Shading Accent 5" w:uiPriority="71"/>
+    <w:lsdException w:name="Colorful List Accent 5" w:uiPriority="72"/>
+    <w:lsdException w:name="Colorful Grid Accent 5" w:uiPriority="73"/>
+    <w:lsdException w:name="Light Shading Accent 6" w:uiPriority="60"/>
+    <w:lsdException w:name="Light List Accent 6" w:uiPriority="61"/>
+    <w:lsdException w:name="Light Grid Accent 6" w:uiPriority="62"/>
+    <w:lsdException w:name="Medium Shading 1 Accent 6" w:uiPriority="63"/>
+    <w:lsdException w:name="Medium Shading 2 Accent 6" w:uiPriority="64"/>
+    <w:lsdException w:name="Medium List 1 Accent 6" w:uiPriority="65"/>
+    <w:lsdException w:name="Medium List 2 Accent 6" w:uiPriority="66"/>
+    <w:lsdException w:name="Medium Grid 1 Accent 6" w:uiPriority="67"/>
+    <w:lsdException w:name="Medium Grid 2 Accent 6" w:uiPriority="68"/>
+    <w:lsdException w:name="Medium Grid 3 Accent 6" w:uiPriority="69"/>
+    <w:lsdException w:name="Dark List Accent 6" w:uiPriority="70"/>
+    <w:lsdException w:name="Colorful Shading Accent 6" w:uiPriority="71"/>
+    <w:lsdException w:name="Colorful List Accent 6" w:uiPriority="72"/>
+    <w:lsdException w:name="Colorful Grid Accent 6" w:uiPriority="73"/>
+    <w:lsdException w:name="Subtle Emphasis" w:uiPriority="19" w:qFormat="1"/>
+    <w:lsdException w:name="Intense Emphasis" w:uiPriority="21" w:qFormat="1"/>
+    <w:lsdException w:name="Subtle Reference" w:uiPriority="31" w:qFormat="1"/>
+    <w:lsdException w:name="Intense Reference" w:uiPriority="32" w:qFormat="1"/>
+    <w:lsdException w:name="Book Title" w:uiPriority="33" w:qFormat="1"/>
+    <w:lsdException w:name="Bibliography" w:semiHidden="1" w:uiPriority="37" w:unhideWhenUsed="1"/>
+    <w:lsdException w:name="TOC Heading" w:semiHidden="1" w:uiPriority="39" w:unhideWhenUsed="1" w:qFormat="1"/>
+    <w:lsdException w:name="Plain Table 1" w:uiPriority="41"/>
+    <w:lsdException w:name="Plain Table 2" w:uiPriority="42"/>
+    <w:lsdException w:name="Plain Table 3" w:uiPriority="43"/>
+    <w:lsdException w:name="Plain Table 4" w:uiPriority="44"/>
+    <w:lsdException w:name="Plain Table 5" w:uiPriority="45"/>
+    <w:lsdException w:name="Grid Table Light" w:uiPriority="40"/>
+    <w:lsdException w:name="Grid Table 1 Light" w:uiPriority="46"/>
+    <w:lsdException w:name="Grid Table 2" w:uiPriority="47"/>
+    <w:lsdException w:name="Grid Table 3" w:uiPriority="48"/>
+    <w:lsdException w:name="Grid Table 4" w:uiPriority="49"/>
+    <w:lsdException w:name="Grid Table 5 Dark" w:uiPriority="50"/>
+    <w:lsdException w:name="Grid Table 6 Colorful" w:uiPriority="51"/>
+    <w:lsdException w:name="Grid Table 7 Colorful" w:uiPriority="52"/>
+    <w:lsdException w:name="Grid Table 1 Light Accent 1" w:uiPriority="46"/>
+    <w:lsdException w:name="Grid Table 2 Accent 1" w:uiPriority="47"/>
+    <w:lsdException w:name="Grid Table 3 Accent 1" w:uiPriority="48"/>
+    <w:lsdException w:name="Grid Table 4 Accent 1" w:uiPriority="49"/>
+    <w:lsdException w:name="Grid Table 5 Dark Accent 1" w:uiPriority="50"/>
+    <w:lsdException w:name="Grid Table 6 Colorful Accent 1" w:uiPriority="51"/>
+    <w:lsdException w:name="Grid Table 7 Colorful Accent 1" w:uiPriority="52"/>
+    <w:lsdException w:name="Grid Table 1 Light Accent 2" w:uiPriority="46"/>
+    <w:lsdException w:name="Grid Table 2 Accent 2" w:uiPriority="47"/>
+    <w:lsdException w:name="Grid Table 3 Accent 2" w:uiPriority="48"/>
+    <w:lsdException w:name="Grid Table 4 Accent 2" w:uiPriority="49"/>
+    <w:lsdException w:name="Grid Table 5 Dark Accent 2" w:uiPriority="50"/>
+    <w:lsdException w:name="Grid Table 6 Colorful Accent 2" w:uiPriority="51"/>
+    <w:lsdException w:name="Grid Table 7 Colorful Accent 2" w:uiPriority="52"/>
+    <w:lsdException w:name="Grid Table 1 Light Accent 3" w:uiPriority="46"/>
+    <w:lsdException w:name="Grid Table 2 Accent 3" w:uiPriority="47"/>
+    <w:lsdException w:name="Grid Table 3 Accent 3" w:uiPriority="48"/>
+    <w:lsdException w:name="Grid Table 4 Accent 3" w:uiPriority="49"/>
+    <w:lsdException w:name="Grid Table 5 Dark Accent 3" w:uiPriority="50"/>
+    <w:lsdException w:name="Grid Table 6 Colorful Accent 3" w:uiPriority="51"/>
+    <w:lsdException w:name="Grid Table 7 Colorful Accent 3" w:uiPriority="52"/>
+    <w:lsdException w:name="Grid Table 1 Light Accent 4" w:uiPriority="46"/>
+    <w:lsdException w:name="Grid Table 2 Accent 4" w:uiPriority="47"/>
+    <w:lsdException w:name="Grid Table 3 Accent 4" w:uiPriority="48"/>
+    <w:lsdException w:name="Grid Table 4 Accent 4" w:uiPriority="49"/>
+    <w:lsdException w:name="Grid Table 5 Dark Accent 4" w:uiPriority="50"/>
+    <w:lsdException w:name="Grid Table 6 Colorful Accent 4" w:uiPriority="51"/>
+    <w:lsdException w:name="Grid Table 7 Colorful Accent 4" w:uiPriority="52"/>
+    <w:lsdException w:name="Grid Table 1 Light Accent 5" w:uiPriority="46"/>
+    <w:lsdException w:name="Grid Table 2 Accent 5" w:uiPriority="47"/>
+    <w:lsdException w:name="Grid Table 3 Accent 5" w:uiPriority="48"/>
+    <w:lsdException w:name="Grid Table 4 Accent 5" w:uiPriority="49"/>
+    <w:lsdException w:name="Grid Table 5 Dark Accent 5" w:uiPriority="50"/>
+    <w:lsdException w:name="Grid Table 6 Colorful Accent 5" w:uiPriority="51"/>
+    <w:lsdException w:name="Grid Table 7 Colorful Accent 5" w:uiPriority="52"/>
+    <w:lsdException w:name="Grid Table 1 Light Accent 6" w:uiPriority="46"/>
+    <w:lsdException w:name="Grid Table 2 Accent 6" w:uiPriority="47"/>
+    <w:lsdException w:name="Grid Table 3 Accent 6" w:uiPriority="48"/>
+    <w:lsdException w:name="Grid Table 4 Accent 6" w:uiPriority="49"/>
+    <w:lsdException w:name="Grid Table 5 Dark Accent 6" w:uiPriority="50"/>
+    <w:lsdException w:name="Grid Table 6 Colorful Accent 6" w:uiPriority="51"/>
+    <w:lsdException w:name="Grid Table 7 Colorful Accent 6" w:uiPriority="52"/>
+    <w:lsdException w:name="List Table 1 Light" w:uiPriority="46"/>
+    <w:lsdException w:name="List Table 2" w:uiPriority="47"/>
+    <w:lsdException w:name="List Table 3" w:uiPriority="48"/>
+    <w:lsdException w:name="List Table 4" w:uiPriority="49"/>
+    <w:lsdException w:name="List Table 5 Dark" w:uiPriority="50"/>
+    <w:lsdException w:name="List Table 6 Colorful" w:uiPriority="51"/>
+    <w:lsdException w:name="List Table 7 Colorful" w:uiPriority="52"/>
+    <w:lsdException w:name="List Table 1 Light Accent 1" w:uiPriority="46"/>
+    <w:lsdException w:name="List Table 2 Accent 1" w:uiPriority="47"/>
+    <w:lsdException w:name="List Table 3 Accent 1" w:uiPriority="48"/>
+    <w:lsdException w:name="List Table 4 Accent 1" w:uiPriority="49"/>
+    <w:lsdException w:name="List Table 5 Dark Accent 1" w:uiPriority="50"/>
+    <w:lsdException w:name="List Table 6 Colorful Accent 1" w:uiPriority="51"/>
+    <w:lsdException w:name="List Table 7 Colorful Accent 1" w:uiPriority="52"/>
+    <w:lsdException w:name="List Table 1 Light Accent 2" w:uiPriority="46"/>
+    <w:lsdException w:name="List Table 2 Accent 2" w:uiPriority="47"/>
+    <w:lsdException w:name="List Table 3 Accent 2" w:uiPriority="48"/>
+    <w:lsdException w:name="List Table 4 Accent 2" w:uiPriority="49"/>
+    <w:lsdException w:name="List Table 5 Dark Accent 2" w:uiPriority="50"/>
+    <w:lsdException w:name="List Table 6 Colorful Accent 2" w:uiPriority="51"/>
+    <w:lsdException w:name="List Table 7 Colorful Accent 2" w:uiPriority="52"/>
+    <w:lsdException w:name="List Table 1 Light Accent 3" w:uiPriority="46"/>
+    <w:lsdException w:name="List Table 2 Accent 3" w:uiPriority="47"/>
+    <w:lsdException w:name="List Table 3 Accent 3" w:uiPriority="48"/>
+    <w:lsdException w:name="List Table 4 Accent 3" w:uiPriority="49"/>
+    <w:lsdException w:name="List Table 5 Dark Accent 3" w:uiPriority="50"/>
+    <w:lsdException w:name="List Table 6 Colorful Accent 3" w:uiPriority="51"/>
+    <w:lsdException w:name="List Table 7 Colorful Accent 3" w:uiPriority="52"/>
+    <w:lsdException w:name="List Table 1 Light Accent 4" w:uiPriority="46"/>
+    <w:lsdException w:name="List Table 2 Accent 4" w:uiPriority="47"/>
+    <w:lsdException w:name="List Table 3 Accent 4" w:uiPriority="48"/>
+    <w:lsdException w:name="List Table 4 Accent 4" w:uiPriority="49"/>
+    <w:lsdException w:name="List Table 5 Dark Accent 4" w:uiPriority="50"/>
+    <w:lsdException w:name="List Table 6 Colorful Accent 4" w:uiPriority="51"/>
+    <w:lsdException w:name="List Table 7 Colorful Accent 4" w:uiPriority="52"/>
+    <w:lsdException w:name="List Table 1 Light Accent 5" w:uiPriority="46"/>
+    <w:lsdException w:name="List Table 2 Accent 5" w:uiPriority="47"/>
+    <w:lsdException w:name="List Table 3 Accent 5" w:uiPriority="48"/>
+    <w:lsdException w:name="List Table 4 Accent 5" w:uiPriority="49"/>
+    <w:lsdException w:name="List Table 5 Dark Accent 5" w:uiPriority="50"/>
+    <w:lsdException w:name="List Table 6 Colorful Accent 5" w:uiPriority="51"/>
+    <w:lsdException w:name="List Table 7 Colorful Accent 5" w:uiPriority="52"/>
+    <w:lsdException w:name="List Table 1 Light Accent 6" w:uiPriority="46"/>
+    <w:lsdException w:name="List Table 2 Accent 6" w:uiPriority="47"/>
+    <w:lsdException w:name="List Table 3 Accent 6" w:uiPriority="48"/>
+    <w:lsdException w:name="List Table 4 Accent 6" w:uiPriority="49"/>
+    <w:lsdException w:name="List Table 5 Dark Accent 6" w:uiPriority="50"/>
+    <w:lsdException w:name="List Table 6 Colorful Accent 6" w:uiPriority="51"/>
+    <w:lsdException w:name="List Table 7 Colorful Accent 6" w:uiPriority="52"/>
+    <w:lsdException w:name="Mention" w:semiHidden="1" w:unhideWhenUsed="1"/>
+    <w:lsdException w:name="Smart Hyperlink" w:semiHidden="1" w:unhideWhenUsed="1"/>
+    <w:lsdException w:name="Hashtag" w:semiHidden="1" w:unhideWhenUsed="1"/>
+    <w:lsdException w:name="Unresolved Mention" w:semiHidden="1" w:unhideWhenUsed="1"/>
+    <w:lsdException w:name="Smart Link" w:semiHidden="1" w:unhideWhenUsed="1"/>
+  </w:latentStyles>
+  <w:style w:type="paragraph" w:default="1" w:styleId="Normal">
+    <w:name w:val="Normal"/>
+    <w:qFormat/>
   </w:style>
-  <w:style w:type="table" w:styleId="TableNormal" w:default="1">
-    <w:name w:val="Table Normal"/>
-  </w:style>
-  <w:style w:type="paragraph" w:styleId="Heading1">
+  <w:style w:type="paragraph" w:styleId="Titre1">
     <w:name w:val="heading 1"/>
     <w:basedOn w:val="Normal"/>
     <w:next w:val="Normal"/>
+    <w:uiPriority w:val="9"/>
+    <w:qFormat/>
     <w:pPr>
-      <w:keepNext w:val="1"/>
-      <w:keepLines w:val="1"/>
-      <w:spacing w:after="120" w:before="400" w:lineRule="auto"/>
+      <w:keepNext/>
+      <w:keepLines/>
+      <w:spacing w:before="400" w:after="120"/>
+      <w:outlineLvl w:val="0"/>
     </w:pPr>
     <w:rPr>
       <w:sz w:val="40"/>
       <w:szCs w:val="40"/>
     </w:rPr>
   </w:style>
-  <w:style w:type="paragraph" w:styleId="Heading2">
+  <w:style w:type="paragraph" w:styleId="Titre2">
     <w:name w:val="heading 2"/>
     <w:basedOn w:val="Normal"/>
     <w:next w:val="Normal"/>
+    <w:uiPriority w:val="9"/>
+    <w:semiHidden/>
+    <w:unhideWhenUsed/>
+    <w:qFormat/>
     <w:pPr>
-      <w:keepNext w:val="1"/>
-      <w:keepLines w:val="1"/>
-      <w:spacing w:after="120" w:before="360" w:lineRule="auto"/>
+      <w:keepNext/>
+      <w:keepLines/>
+      <w:spacing w:before="360" w:after="120"/>
+      <w:outlineLvl w:val="1"/>
     </w:pPr>
     <w:rPr>
-      <w:b w:val="0"/>
       <w:sz w:val="32"/>
       <w:szCs w:val="32"/>
     </w:rPr>
   </w:style>
-  <w:style w:type="paragraph" w:styleId="Heading3">
+  <w:style w:type="paragraph" w:styleId="Titre3">
     <w:name w:val="heading 3"/>
     <w:basedOn w:val="Normal"/>
     <w:next w:val="Normal"/>
+    <w:uiPriority w:val="9"/>
+    <w:semiHidden/>
+    <w:unhideWhenUsed/>
+    <w:qFormat/>
     <w:pPr>
-      <w:keepNext w:val="1"/>
-      <w:keepLines w:val="1"/>
-      <w:spacing w:after="80" w:before="320" w:lineRule="auto"/>
+      <w:keepNext/>
+      <w:keepLines/>
+      <w:spacing w:before="320" w:after="80"/>
+      <w:outlineLvl w:val="2"/>
     </w:pPr>
     <w:rPr>
-      <w:b w:val="0"/>
       <w:color w:val="434343"/>
       <w:sz w:val="28"/>
       <w:szCs w:val="28"/>
     </w:rPr>
   </w:style>
-  <w:style w:type="paragraph" w:styleId="Heading4">
+  <w:style w:type="paragraph" w:styleId="Titre4">
     <w:name w:val="heading 4"/>
     <w:basedOn w:val="Normal"/>
     <w:next w:val="Normal"/>
+    <w:uiPriority w:val="9"/>
+    <w:semiHidden/>
+    <w:unhideWhenUsed/>
+    <w:qFormat/>
     <w:pPr>
-      <w:keepNext w:val="1"/>
-      <w:keepLines w:val="1"/>
-      <w:spacing w:after="80" w:before="280" w:lineRule="auto"/>
+      <w:keepNext/>
+      <w:keepLines/>
+      <w:spacing w:before="280" w:after="80"/>
+      <w:outlineLvl w:val="3"/>
     </w:pPr>
     <w:rPr>
       <w:color w:val="666666"/>
@@ -930,63 +1291,109 @@
       <w:szCs w:val="24"/>
     </w:rPr>
   </w:style>
-  <w:style w:type="paragraph" w:styleId="Heading5">
+  <w:style w:type="paragraph" w:styleId="Titre5">
     <w:name w:val="heading 5"/>
     <w:basedOn w:val="Normal"/>
     <w:next w:val="Normal"/>
+    <w:uiPriority w:val="9"/>
+    <w:semiHidden/>
+    <w:unhideWhenUsed/>
+    <w:qFormat/>
     <w:pPr>
-      <w:keepNext w:val="1"/>
-      <w:keepLines w:val="1"/>
-      <w:spacing w:after="80" w:before="240" w:lineRule="auto"/>
+      <w:keepNext/>
+      <w:keepLines/>
+      <w:spacing w:before="240" w:after="80"/>
+      <w:outlineLvl w:val="4"/>
     </w:pPr>
     <w:rPr>
       <w:color w:val="666666"/>
-      <w:sz w:val="22"/>
-      <w:szCs w:val="22"/>
     </w:rPr>
   </w:style>
-  <w:style w:type="paragraph" w:styleId="Heading6">
+  <w:style w:type="paragraph" w:styleId="Titre6">
     <w:name w:val="heading 6"/>
     <w:basedOn w:val="Normal"/>
     <w:next w:val="Normal"/>
+    <w:uiPriority w:val="9"/>
+    <w:semiHidden/>
+    <w:unhideWhenUsed/>
+    <w:qFormat/>
     <w:pPr>
-      <w:keepNext w:val="1"/>
-      <w:keepLines w:val="1"/>
-      <w:spacing w:after="80" w:before="240" w:lineRule="auto"/>
+      <w:keepNext/>
+      <w:keepLines/>
+      <w:spacing w:before="240" w:after="80"/>
+      <w:outlineLvl w:val="5"/>
     </w:pPr>
     <w:rPr>
-      <w:i w:val="1"/>
+      <w:i/>
       <w:color w:val="666666"/>
-      <w:sz w:val="22"/>
-      <w:szCs w:val="22"/>
     </w:rPr>
   </w:style>
-  <w:style w:type="paragraph" w:styleId="Title">
+  <w:style w:type="character" w:default="1" w:styleId="Policepardfaut">
+    <w:name w:val="Default Paragraph Font"/>
+    <w:uiPriority w:val="1"/>
+    <w:semiHidden/>
+    <w:unhideWhenUsed/>
+  </w:style>
+  <w:style w:type="table" w:default="1" w:styleId="TableauNormal">
+    <w:name w:val="Normal Table"/>
+    <w:uiPriority w:val="99"/>
+    <w:semiHidden/>
+    <w:unhideWhenUsed/>
+    <w:tblPr>
+      <w:tblInd w:w="0" w:type="dxa"/>
+      <w:tblCellMar>
+        <w:top w:w="0" w:type="dxa"/>
+        <w:left w:w="108" w:type="dxa"/>
+        <w:bottom w:w="0" w:type="dxa"/>
+        <w:right w:w="108" w:type="dxa"/>
+      </w:tblCellMar>
+    </w:tblPr>
+  </w:style>
+  <w:style w:type="numbering" w:default="1" w:styleId="Aucuneliste">
+    <w:name w:val="No List"/>
+    <w:uiPriority w:val="99"/>
+    <w:semiHidden/>
+    <w:unhideWhenUsed/>
+  </w:style>
+  <w:style w:type="table" w:customStyle="1" w:styleId="TableNormal">
+    <w:name w:val="Table Normal"/>
+    <w:tblPr>
+      <w:tblCellMar>
+        <w:top w:w="0" w:type="dxa"/>
+        <w:left w:w="0" w:type="dxa"/>
+        <w:bottom w:w="0" w:type="dxa"/>
+        <w:right w:w="0" w:type="dxa"/>
+      </w:tblCellMar>
+    </w:tblPr>
+  </w:style>
+  <w:style w:type="paragraph" w:styleId="Titre">
     <w:name w:val="Title"/>
     <w:basedOn w:val="Normal"/>
     <w:next w:val="Normal"/>
+    <w:uiPriority w:val="10"/>
+    <w:qFormat/>
     <w:pPr>
-      <w:keepNext w:val="1"/>
-      <w:keepLines w:val="1"/>
-      <w:spacing w:after="60" w:before="0" w:lineRule="auto"/>
+      <w:keepNext/>
+      <w:keepLines/>
+      <w:spacing w:after="60"/>
     </w:pPr>
     <w:rPr>
       <w:sz w:val="52"/>
       <w:szCs w:val="52"/>
     </w:rPr>
   </w:style>
-  <w:style w:type="paragraph" w:styleId="Subtitle">
+  <w:style w:type="paragraph" w:styleId="Sous-titre">
     <w:name w:val="Subtitle"/>
     <w:basedOn w:val="Normal"/>
     <w:next w:val="Normal"/>
+    <w:uiPriority w:val="11"/>
+    <w:qFormat/>
     <w:pPr>
-      <w:keepNext w:val="1"/>
-      <w:keepLines w:val="1"/>
-      <w:spacing w:after="320" w:before="0" w:lineRule="auto"/>
+      <w:keepNext/>
+      <w:keepLines/>
+      <w:spacing w:after="320"/>
     </w:pPr>
     <w:rPr>
-      <w:rFonts w:ascii="Arial" w:cs="Arial" w:eastAsia="Arial" w:hAnsi="Arial"/>
-      <w:i w:val="0"/>
       <w:color w:val="666666"/>
       <w:sz w:val="30"/>
       <w:szCs w:val="30"/>

</xml_diff>